<commit_message>
test: Added Second Field to Drop Down in test.docx
</commit_message>
<xml_diff>
--- a/docx_form_tests/test.docx
+++ b/docx_form_tests/test.docx
@@ -1,6 +1,6 @@
 
 <file path=word/document.xml><?xml version="1.0" encoding="utf-8"?>
-<w:document xmlns:wpc="http://schemas.microsoft.com/office/word/2010/wordprocessingCanvas" xmlns:cx="http://schemas.microsoft.com/office/drawing/2014/chartex" xmlns:cx1="http://schemas.microsoft.com/office/drawing/2015/9/8/chartex" xmlns:cx2="http://schemas.microsoft.com/office/drawing/2015/10/21/chartex" xmlns:cx3="http://schemas.microsoft.com/office/drawing/2016/5/9/chartex" xmlns:cx4="http://schemas.microsoft.com/office/drawing/2016/5/10/chartex" xmlns:cx5="http://schemas.microsoft.com/office/drawing/2016/5/11/chartex" xmlns:cx6="http://schemas.microsoft.com/office/drawing/2016/5/12/chartex" xmlns:cx7="http://schemas.microsoft.com/office/drawing/2016/5/13/chartex" xmlns:cx8="http://schemas.microsoft.com/office/drawing/2016/5/14/chartex" xmlns:mc="http://schemas.openxmlformats.org/markup-compatibility/2006" xmlns:aink="http://schemas.microsoft.com/office/drawing/2016/ink" xmlns:am3d="http://schemas.microsoft.com/office/drawing/2017/model3d" xmlns:o="urn:schemas-microsoft-com:office:office" xmlns:r="http://schemas.openxmlformats.org/officeDocument/2006/relationships" xmlns:m="http://schemas.openxmlformats.org/officeDocument/2006/math" xmlns:v="urn:schemas-microsoft-com:vml" xmlns:wp14="http://schemas.microsoft.com/office/word/2010/wordprocessingDrawing" xmlns:wp="http://schemas.openxmlformats.org/drawingml/2006/wordprocessingDrawing" xmlns:w10="urn:schemas-microsoft-com:office:word" xmlns:w="http://schemas.openxmlformats.org/wordprocessingml/2006/main" xmlns:w14="http://schemas.microsoft.com/office/word/2010/wordml" xmlns:w15="http://schemas.microsoft.com/office/word/2012/wordml" xmlns:w16cex="http://schemas.microsoft.com/office/word/2018/wordml/cex" xmlns:w16cid="http://schemas.microsoft.com/office/word/2016/wordml/cid" xmlns:w16="http://schemas.microsoft.com/office/word/2018/wordml" xmlns:w16sdtdh="http://schemas.microsoft.com/office/word/2020/wordml/sdtdatahash" xmlns:w16se="http://schemas.microsoft.com/office/word/2015/wordml/symex" xmlns:wpg="http://schemas.microsoft.com/office/word/2010/wordprocessingGroup" xmlns:wpi="http://schemas.microsoft.com/office/word/2010/wordprocessingInk" xmlns:wne="http://schemas.microsoft.com/office/word/2006/wordml" xmlns:wps="http://schemas.microsoft.com/office/word/2010/wordprocessingShape" mc:Ignorable="w14 w15 w16se w16cid w16 w16cex w16sdtdh wp14">
+<w:document xmlns:wpc="http://schemas.microsoft.com/office/word/2010/wordprocessingCanvas" xmlns:cx="http://schemas.microsoft.com/office/drawing/2014/chartex" xmlns:cx1="http://schemas.microsoft.com/office/drawing/2015/9/8/chartex" xmlns:cx2="http://schemas.microsoft.com/office/drawing/2015/10/21/chartex" xmlns:cx3="http://schemas.microsoft.com/office/drawing/2016/5/9/chartex" xmlns:cx4="http://schemas.microsoft.com/office/drawing/2016/5/10/chartex" xmlns:cx5="http://schemas.microsoft.com/office/drawing/2016/5/11/chartex" xmlns:cx6="http://schemas.microsoft.com/office/drawing/2016/5/12/chartex" xmlns:cx7="http://schemas.microsoft.com/office/drawing/2016/5/13/chartex" xmlns:cx8="http://schemas.microsoft.com/office/drawing/2016/5/14/chartex" xmlns:mc="http://schemas.openxmlformats.org/markup-compatibility/2006" xmlns:aink="http://schemas.microsoft.com/office/drawing/2016/ink" xmlns:am3d="http://schemas.microsoft.com/office/drawing/2017/model3d" xmlns:o="urn:schemas-microsoft-com:office:office" xmlns:oel="http://schemas.microsoft.com/office/2019/extlst" xmlns:r="http://schemas.openxmlformats.org/officeDocument/2006/relationships" xmlns:m="http://schemas.openxmlformats.org/officeDocument/2006/math" xmlns:v="urn:schemas-microsoft-com:vml" xmlns:wp14="http://schemas.microsoft.com/office/word/2010/wordprocessingDrawing" xmlns:wp="http://schemas.openxmlformats.org/drawingml/2006/wordprocessingDrawing" xmlns:w10="urn:schemas-microsoft-com:office:word" xmlns:w="http://schemas.openxmlformats.org/wordprocessingml/2006/main" xmlns:w14="http://schemas.microsoft.com/office/word/2010/wordml" xmlns:w15="http://schemas.microsoft.com/office/word/2012/wordml" xmlns:w16cex="http://schemas.microsoft.com/office/word/2018/wordml/cex" xmlns:w16cid="http://schemas.microsoft.com/office/word/2016/wordml/cid" xmlns:w16="http://schemas.microsoft.com/office/word/2018/wordml" xmlns:w16sdtdh="http://schemas.microsoft.com/office/word/2020/wordml/sdtdatahash" xmlns:w16se="http://schemas.microsoft.com/office/word/2015/wordml/symex" xmlns:wpg="http://schemas.microsoft.com/office/word/2010/wordprocessingGroup" xmlns:wpi="http://schemas.microsoft.com/office/word/2010/wordprocessingInk" xmlns:wne="http://schemas.microsoft.com/office/word/2006/wordml" xmlns:wps="http://schemas.microsoft.com/office/word/2010/wordprocessingShape" mc:Ignorable="w14 w15 w16se w16cid w16 w16cex w16sdtdh wp14">
   <w:body>
     <w:sdt>
       <w:sdtPr>
@@ -9,7 +9,6 @@
           <w:docPart w:val="DefaultPlaceholder_-1854013440"/>
         </w:placeholder>
       </w:sdtPr>
-      <w:sdtEndPr/>
       <w:sdtContent>
         <w:p>
           <w:r>
@@ -25,7 +24,6 @@
           <w:docPart w:val="DefaultPlaceholder_-1854013440"/>
         </w:placeholder>
       </w:sdtPr>
-      <w:sdtEndPr/>
       <w:sdtContent>
         <w:p>
           <w:r>
@@ -43,7 +41,6 @@
         </w:placeholder>
         <w:text/>
       </w:sdtPr>
-      <w:sdtEndPr/>
       <w:sdtContent>
         <w:p>
           <w:r>
@@ -60,7 +57,6 @@
         </w:placeholder>
         <w:text/>
       </w:sdtPr>
-      <w:sdtEndPr/>
       <w:sdtContent>
         <w:p>
           <w:r>
@@ -86,7 +82,6 @@
             <w14:uncheckedState w14:val="2610" w14:font="MS Gothic"/>
           </w14:checkbox>
         </w:sdtPr>
-        <w:sdtEndPr/>
         <w:sdtContent>
           <w:r>
             <w:rPr>
@@ -110,7 +105,6 @@
             <w14:uncheckedState w14:val="2610" w14:font="MS Gothic"/>
           </w14:checkbox>
         </w:sdtPr>
-        <w:sdtEndPr/>
         <w:sdtContent>
           <w:r>
             <w:rPr>
@@ -137,7 +131,6 @@
           <w:listItem w:displayText="Combo Box Option 2" w:value="Combo Box Option 2"/>
         </w:comboBox>
       </w:sdtPr>
-      <w:sdtEndPr/>
       <w:sdtContent>
         <w:p>
           <w:r>
@@ -157,7 +150,6 @@
           <w:listItem w:value="Choose an item."/>
         </w:comboBox>
       </w:sdtPr>
-      <w:sdtEndPr/>
       <w:sdtContent>
         <w:p>
           <w:r>
@@ -179,9 +171,9 @@
         <w:dropDownList>
           <w:listItem w:value="Choose an item."/>
           <w:listItem w:displayText="Drop-Down Content Control" w:value="Drop-Down Content Control"/>
+          <w:listItem w:displayText="Optional-Test" w:value="Optional-Test"/>
         </w:dropDownList>
       </w:sdtPr>
-      <w:sdtEndPr/>
       <w:sdtContent>
         <w:p>
           <w:r>
@@ -201,7 +193,6 @@
           <w:listItem w:displayText="Another Drop-Down Content Control" w:value="Another Drop-Down Content Control"/>
         </w:dropDownList>
       </w:sdtPr>
-      <w:sdtEndPr/>
       <w:sdtContent>
         <w:p>
           <w:r>
@@ -224,7 +215,6 @@
           <w:calendar w:val="gregorian"/>
         </w:date>
       </w:sdtPr>
-      <w:sdtEndPr/>
       <w:sdtContent>
         <w:p>
           <w:r>
@@ -704,7 +694,7 @@
 </file>
 
 <file path=word/glossary/document.xml><?xml version="1.0" encoding="utf-8"?>
-<w:glossaryDocument xmlns:wpc="http://schemas.microsoft.com/office/word/2010/wordprocessingCanvas" xmlns:cx="http://schemas.microsoft.com/office/drawing/2014/chartex" xmlns:cx1="http://schemas.microsoft.com/office/drawing/2015/9/8/chartex" xmlns:cx2="http://schemas.microsoft.com/office/drawing/2015/10/21/chartex" xmlns:cx3="http://schemas.microsoft.com/office/drawing/2016/5/9/chartex" xmlns:cx4="http://schemas.microsoft.com/office/drawing/2016/5/10/chartex" xmlns:cx5="http://schemas.microsoft.com/office/drawing/2016/5/11/chartex" xmlns:cx6="http://schemas.microsoft.com/office/drawing/2016/5/12/chartex" xmlns:cx7="http://schemas.microsoft.com/office/drawing/2016/5/13/chartex" xmlns:cx8="http://schemas.microsoft.com/office/drawing/2016/5/14/chartex" xmlns:mc="http://schemas.openxmlformats.org/markup-compatibility/2006" xmlns:aink="http://schemas.microsoft.com/office/drawing/2016/ink" xmlns:am3d="http://schemas.microsoft.com/office/drawing/2017/model3d" xmlns:o="urn:schemas-microsoft-com:office:office" xmlns:r="http://schemas.openxmlformats.org/officeDocument/2006/relationships" xmlns:m="http://schemas.openxmlformats.org/officeDocument/2006/math" xmlns:v="urn:schemas-microsoft-com:vml" xmlns:wp14="http://schemas.microsoft.com/office/word/2010/wordprocessingDrawing" xmlns:wp="http://schemas.openxmlformats.org/drawingml/2006/wordprocessingDrawing" xmlns:w10="urn:schemas-microsoft-com:office:word" xmlns:w="http://schemas.openxmlformats.org/wordprocessingml/2006/main" xmlns:w14="http://schemas.microsoft.com/office/word/2010/wordml" xmlns:w15="http://schemas.microsoft.com/office/word/2012/wordml" xmlns:w16cex="http://schemas.microsoft.com/office/word/2018/wordml/cex" xmlns:w16cid="http://schemas.microsoft.com/office/word/2016/wordml/cid" xmlns:w16="http://schemas.microsoft.com/office/word/2018/wordml" xmlns:w16sdtdh="http://schemas.microsoft.com/office/word/2020/wordml/sdtdatahash" xmlns:w16se="http://schemas.microsoft.com/office/word/2015/wordml/symex" xmlns:wpg="http://schemas.microsoft.com/office/word/2010/wordprocessingGroup" xmlns:wpi="http://schemas.microsoft.com/office/word/2010/wordprocessingInk" xmlns:wne="http://schemas.microsoft.com/office/word/2006/wordml" xmlns:wps="http://schemas.microsoft.com/office/word/2010/wordprocessingShape" mc:Ignorable="w14 w15 w16se w16cid w16 w16cex w16sdtdh wp14">
+<w:glossaryDocument xmlns:wpc="http://schemas.microsoft.com/office/word/2010/wordprocessingCanvas" xmlns:cx="http://schemas.microsoft.com/office/drawing/2014/chartex" xmlns:cx1="http://schemas.microsoft.com/office/drawing/2015/9/8/chartex" xmlns:cx2="http://schemas.microsoft.com/office/drawing/2015/10/21/chartex" xmlns:cx3="http://schemas.microsoft.com/office/drawing/2016/5/9/chartex" xmlns:cx4="http://schemas.microsoft.com/office/drawing/2016/5/10/chartex" xmlns:cx5="http://schemas.microsoft.com/office/drawing/2016/5/11/chartex" xmlns:cx6="http://schemas.microsoft.com/office/drawing/2016/5/12/chartex" xmlns:cx7="http://schemas.microsoft.com/office/drawing/2016/5/13/chartex" xmlns:cx8="http://schemas.microsoft.com/office/drawing/2016/5/14/chartex" xmlns:mc="http://schemas.openxmlformats.org/markup-compatibility/2006" xmlns:aink="http://schemas.microsoft.com/office/drawing/2016/ink" xmlns:am3d="http://schemas.microsoft.com/office/drawing/2017/model3d" xmlns:o="urn:schemas-microsoft-com:office:office" xmlns:oel="http://schemas.microsoft.com/office/2019/extlst" xmlns:r="http://schemas.openxmlformats.org/officeDocument/2006/relationships" xmlns:m="http://schemas.openxmlformats.org/officeDocument/2006/math" xmlns:v="urn:schemas-microsoft-com:vml" xmlns:wp14="http://schemas.microsoft.com/office/word/2010/wordprocessingDrawing" xmlns:wp="http://schemas.openxmlformats.org/drawingml/2006/wordprocessingDrawing" xmlns:w10="urn:schemas-microsoft-com:office:word" xmlns:w="http://schemas.openxmlformats.org/wordprocessingml/2006/main" xmlns:w14="http://schemas.microsoft.com/office/word/2010/wordml" xmlns:w15="http://schemas.microsoft.com/office/word/2012/wordml" xmlns:w16cex="http://schemas.microsoft.com/office/word/2018/wordml/cex" xmlns:w16cid="http://schemas.microsoft.com/office/word/2016/wordml/cid" xmlns:w16="http://schemas.microsoft.com/office/word/2018/wordml" xmlns:w16sdtdh="http://schemas.microsoft.com/office/word/2020/wordml/sdtdatahash" xmlns:w16se="http://schemas.microsoft.com/office/word/2015/wordml/symex" xmlns:wpg="http://schemas.microsoft.com/office/word/2010/wordprocessingGroup" xmlns:wpi="http://schemas.microsoft.com/office/word/2010/wordprocessingInk" xmlns:wne="http://schemas.microsoft.com/office/word/2006/wordml" xmlns:wps="http://schemas.microsoft.com/office/word/2010/wordprocessingShape" mc:Ignorable="w14 w15 w16se w16cid w16 w16cex w16sdtdh wp14">
   <w:docParts>
     <w:docPart>
       <w:docPartPr>
@@ -962,6 +952,7 @@
     <w:rsid w:val="00C92CA9"/>
     <w:rsid w:val="00CF5831"/>
     <w:rsid w:val="00DC2028"/>
+    <w:rsid w:val="00E975E7"/>
     <w:rsid w:val="00FE790C"/>
   </w:rsids>
   <m:mathPr>

</xml_diff>